<commit_message>
just some additional notes
</commit_message>
<xml_diff>
--- a/task-1-Strategic_plan/notes.docx
+++ b/task-1-Strategic_plan/notes.docx
@@ -79,42 +79,8 @@
           <w:sz w:val="24"/>
           <w:szCs w:val="24"/>
         </w:rPr>
-        <w:t xml:space="preserve">Node.js + </w:t>
-      </w:r>
-      <w:proofErr w:type="spellStart"/>
-      <w:r>
-        <w:rPr>
-          <w:rFonts w:ascii="Times New Roman" w:eastAsia="Times New Roman" w:hAnsi="Times New Roman" w:cs="Times New Roman"/>
-          <w:b/>
-          <w:bCs/>
-          <w:sz w:val="24"/>
-          <w:szCs w:val="24"/>
-        </w:rPr>
-        <w:t>TypeScript</w:t>
-      </w:r>
-      <w:proofErr w:type="spellEnd"/>
-      <w:r>
-        <w:rPr>
-          <w:rFonts w:ascii="Times New Roman" w:eastAsia="Times New Roman" w:hAnsi="Times New Roman" w:cs="Times New Roman"/>
-          <w:b/>
-          <w:bCs/>
-          <w:sz w:val="24"/>
-          <w:szCs w:val="24"/>
-        </w:rPr>
-        <w:t xml:space="preserve"> + </w:t>
-      </w:r>
-      <w:proofErr w:type="spellStart"/>
-      <w:r>
-        <w:rPr>
-          <w:rFonts w:ascii="Times New Roman" w:eastAsia="Times New Roman" w:hAnsi="Times New Roman" w:cs="Times New Roman"/>
-          <w:b/>
-          <w:bCs/>
-          <w:sz w:val="24"/>
-          <w:szCs w:val="24"/>
-        </w:rPr>
-        <w:t>NestJS</w:t>
-      </w:r>
-      <w:proofErr w:type="spellEnd"/>
+        <w:t>Node.js + TypeScript + NestJS</w:t>
+      </w:r>
       <w:r>
         <w:rPr>
           <w:rFonts w:ascii="Times New Roman" w:eastAsia="Times New Roman" w:hAnsi="Times New Roman" w:cs="Times New Roman"/>
@@ -137,7 +103,6 @@
           <w:szCs w:val="24"/>
         </w:rPr>
       </w:pPr>
-      <w:proofErr w:type="spellStart"/>
       <w:r>
         <w:rPr>
           <w:rFonts w:ascii="Times New Roman" w:eastAsia="Times New Roman" w:hAnsi="Times New Roman" w:cs="Times New Roman"/>
@@ -148,7 +113,6 @@
         </w:rPr>
         <w:t>MongoDB</w:t>
       </w:r>
-      <w:proofErr w:type="spellEnd"/>
       <w:r>
         <w:rPr>
           <w:rFonts w:ascii="Times New Roman" w:eastAsia="Times New Roman" w:hAnsi="Times New Roman" w:cs="Times New Roman"/>
@@ -171,7 +135,6 @@
           <w:szCs w:val="24"/>
         </w:rPr>
       </w:pPr>
-      <w:proofErr w:type="spellStart"/>
       <w:r>
         <w:rPr>
           <w:rFonts w:ascii="Times New Roman" w:eastAsia="Times New Roman" w:hAnsi="Times New Roman" w:cs="Times New Roman"/>
@@ -182,7 +145,6 @@
         </w:rPr>
         <w:t>Elasticsearch</w:t>
       </w:r>
-      <w:proofErr w:type="spellEnd"/>
       <w:r>
         <w:rPr>
           <w:rFonts w:ascii="Times New Roman" w:eastAsia="Times New Roman" w:hAnsi="Times New Roman" w:cs="Times New Roman"/>
@@ -221,18 +183,8 @@
           <w:sz w:val="24"/>
           <w:szCs w:val="24"/>
         </w:rPr>
-        <w:t xml:space="preserve"> (property descriptions, titles</w:t>
-      </w:r>
-      <w:proofErr w:type="gramStart"/>
-      <w:r>
-        <w:rPr>
-          <w:rFonts w:ascii="Times New Roman" w:eastAsia="Times New Roman" w:hAnsi="Times New Roman" w:cs="Times New Roman"/>
-          <w:sz w:val="24"/>
-          <w:szCs w:val="24"/>
-        </w:rPr>
-        <w:t>)</w:t>
-      </w:r>
-      <w:proofErr w:type="gramEnd"/>
+        <w:t xml:space="preserve"> (property descriptions, titles)</w:t>
+      </w:r>
       <w:r>
         <w:rPr>
           <w:rFonts w:ascii="Times New Roman" w:eastAsia="Times New Roman" w:hAnsi="Times New Roman" w:cs="Times New Roman"/>
@@ -257,43 +209,7 @@
           <w:sz w:val="24"/>
           <w:szCs w:val="24"/>
         </w:rPr>
-        <w:t xml:space="preserve"> ("near </w:t>
-      </w:r>
-      <w:proofErr w:type="spellStart"/>
-      <w:r>
-        <w:rPr>
-          <w:rFonts w:ascii="Times New Roman" w:eastAsia="Times New Roman" w:hAnsi="Times New Roman" w:cs="Times New Roman"/>
-          <w:sz w:val="24"/>
-          <w:szCs w:val="24"/>
-        </w:rPr>
-        <w:t>Burj</w:t>
-      </w:r>
-      <w:proofErr w:type="spellEnd"/>
-      <w:r>
-        <w:rPr>
-          <w:rFonts w:ascii="Times New Roman" w:eastAsia="Times New Roman" w:hAnsi="Times New Roman" w:cs="Times New Roman"/>
-          <w:sz w:val="24"/>
-          <w:szCs w:val="24"/>
-        </w:rPr>
-        <w:t xml:space="preserve"> </w:t>
-      </w:r>
-      <w:proofErr w:type="spellStart"/>
-      <w:r>
-        <w:rPr>
-          <w:rFonts w:ascii="Times New Roman" w:eastAsia="Times New Roman" w:hAnsi="Times New Roman" w:cs="Times New Roman"/>
-          <w:sz w:val="24"/>
-          <w:szCs w:val="24"/>
-        </w:rPr>
-        <w:t>Khalifa</w:t>
-      </w:r>
-      <w:proofErr w:type="spellEnd"/>
-      <w:r>
-        <w:rPr>
-          <w:rFonts w:ascii="Times New Roman" w:eastAsia="Times New Roman" w:hAnsi="Times New Roman" w:cs="Times New Roman"/>
-          <w:sz w:val="24"/>
-          <w:szCs w:val="24"/>
-        </w:rPr>
-        <w:t>")</w:t>
+        <w:t xml:space="preserve"> ("near Burj Khalifa")</w:t>
       </w:r>
       <w:r>
         <w:rPr>
@@ -337,29 +253,7 @@
           <w:sz w:val="24"/>
           <w:szCs w:val="24"/>
         </w:rPr>
-        <w:t xml:space="preserve">(I previously implemented </w:t>
-      </w:r>
-      <w:proofErr w:type="spellStart"/>
-      <w:r>
-        <w:rPr>
-          <w:rFonts w:ascii="Times New Roman" w:eastAsia="Times New Roman" w:hAnsi="Times New Roman" w:cs="Times New Roman"/>
-          <w:i/>
-          <w:iCs/>
-          <w:sz w:val="24"/>
-          <w:szCs w:val="24"/>
-        </w:rPr>
-        <w:t>Elasticsearch</w:t>
-      </w:r>
-      <w:proofErr w:type="spellEnd"/>
-      <w:r>
-        <w:rPr>
-          <w:rFonts w:ascii="Times New Roman" w:eastAsia="Times New Roman" w:hAnsi="Times New Roman" w:cs="Times New Roman"/>
-          <w:i/>
-          <w:iCs/>
-          <w:sz w:val="24"/>
-          <w:szCs w:val="24"/>
-        </w:rPr>
-        <w:t xml:space="preserve"> at scale for </w:t>
+        <w:t xml:space="preserve">(I previously implemented Elasticsearch at scale for </w:t>
       </w:r>
       <w:hyperlink r:id="rId6" w:tgtFrame="_blank" w:history="1">
         <w:r>
@@ -393,9 +287,8 @@
           <w:sz w:val="24"/>
           <w:szCs w:val="24"/>
         </w:rPr>
-        <w:t xml:space="preserve">4 </w:t>
-      </w:r>
-      <w:proofErr w:type="spellStart"/>
+        <w:t xml:space="preserve">4 millions </w:t>
+      </w:r>
       <w:r>
         <w:rPr>
           <w:rFonts w:ascii="Times New Roman" w:eastAsia="Times New Roman" w:hAnsi="Times New Roman" w:cs="Times New Roman"/>
@@ -404,9 +297,8 @@
           <w:sz w:val="24"/>
           <w:szCs w:val="24"/>
         </w:rPr>
-        <w:t>millions</w:t>
-      </w:r>
-      <w:proofErr w:type="spellEnd"/>
+        <w:t>queries</w:t>
+      </w:r>
       <w:r>
         <w:rPr>
           <w:rFonts w:ascii="Times New Roman" w:eastAsia="Times New Roman" w:hAnsi="Times New Roman" w:cs="Times New Roman"/>
@@ -415,7 +307,7 @@
           <w:sz w:val="24"/>
           <w:szCs w:val="24"/>
         </w:rPr>
-        <w:t xml:space="preserve"> </w:t>
+        <w:t xml:space="preserve"> for  international marketing providers</w:t>
       </w:r>
       <w:r>
         <w:rPr>
@@ -425,7 +317,7 @@
           <w:sz w:val="24"/>
           <w:szCs w:val="24"/>
         </w:rPr>
-        <w:t>queries</w:t>
+        <w:t xml:space="preserve"> to return results in &lt;30ms under heavy load</w:t>
       </w:r>
       <w:r>
         <w:rPr>
@@ -435,9 +327,10 @@
           <w:sz w:val="24"/>
           <w:szCs w:val="24"/>
         </w:rPr>
-        <w:t xml:space="preserve"> </w:t>
-      </w:r>
-      <w:proofErr w:type="gramStart"/>
+        <w:t xml:space="preserve"> ,Elasticsearch also supports smart search</w:t>
+      </w:r>
+      <w:bookmarkStart w:id="0" w:name="_GoBack"/>
+      <w:bookmarkEnd w:id="0"/>
       <w:r>
         <w:rPr>
           <w:rFonts w:ascii="Times New Roman" w:eastAsia="Times New Roman" w:hAnsi="Times New Roman" w:cs="Times New Roman"/>
@@ -446,40 +339,7 @@
           <w:sz w:val="24"/>
           <w:szCs w:val="24"/>
         </w:rPr>
-        <w:t>for  international</w:t>
-      </w:r>
-      <w:proofErr w:type="gramEnd"/>
-      <w:r>
-        <w:rPr>
-          <w:rFonts w:ascii="Times New Roman" w:eastAsia="Times New Roman" w:hAnsi="Times New Roman" w:cs="Times New Roman"/>
-          <w:i/>
-          <w:iCs/>
-          <w:sz w:val="24"/>
-          <w:szCs w:val="24"/>
-        </w:rPr>
-        <w:t xml:space="preserve"> </w:t>
-      </w:r>
-      <w:bookmarkStart w:id="0" w:name="_GoBack"/>
-      <w:bookmarkEnd w:id="0"/>
-      <w:r>
-        <w:rPr>
-          <w:rFonts w:ascii="Times New Roman" w:eastAsia="Times New Roman" w:hAnsi="Times New Roman" w:cs="Times New Roman"/>
-          <w:i/>
-          <w:iCs/>
-          <w:sz w:val="24"/>
-          <w:szCs w:val="24"/>
-        </w:rPr>
-        <w:t>marketing providers</w:t>
-      </w:r>
-      <w:r>
-        <w:rPr>
-          <w:rFonts w:ascii="Times New Roman" w:eastAsia="Times New Roman" w:hAnsi="Times New Roman" w:cs="Times New Roman"/>
-          <w:i/>
-          <w:iCs/>
-          <w:sz w:val="24"/>
-          <w:szCs w:val="24"/>
-        </w:rPr>
-        <w:t xml:space="preserve"> to return results in &lt;30ms under heavy load.)</w:t>
+        <w:t>.)</w:t>
       </w:r>
     </w:p>
     <w:p>
@@ -523,20 +383,8 @@
           <w:sz w:val="24"/>
           <w:szCs w:val="24"/>
         </w:rPr>
-        <w:t xml:space="preserve">Next.js (React) + </w:t>
-      </w:r>
-      <w:proofErr w:type="spellStart"/>
-      <w:r>
-        <w:rPr>
-          <w:rFonts w:ascii="Times New Roman" w:eastAsia="Times New Roman" w:hAnsi="Times New Roman" w:cs="Times New Roman"/>
-          <w:b/>
-          <w:bCs/>
-          <w:sz w:val="24"/>
-          <w:szCs w:val="24"/>
-        </w:rPr>
-        <w:t>TypeScript</w:t>
-      </w:r>
-      <w:proofErr w:type="spellEnd"/>
+        <w:t>Next.js (React) + TypeScript</w:t>
+      </w:r>
       <w:r>
         <w:rPr>
           <w:rFonts w:ascii="Times New Roman" w:eastAsia="Times New Roman" w:hAnsi="Times New Roman" w:cs="Times New Roman"/>
@@ -591,8 +439,6 @@
           <w:szCs w:val="24"/>
         </w:rPr>
       </w:pPr>
-      <w:proofErr w:type="spellStart"/>
-      <w:proofErr w:type="gramStart"/>
       <w:r>
         <w:rPr>
           <w:rFonts w:ascii="Times New Roman" w:eastAsia="Times New Roman" w:hAnsi="Times New Roman" w:cs="Times New Roman"/>
@@ -601,19 +447,7 @@
           <w:sz w:val="24"/>
           <w:szCs w:val="24"/>
         </w:rPr>
-        <w:t>tRPC</w:t>
-      </w:r>
-      <w:proofErr w:type="spellEnd"/>
-      <w:proofErr w:type="gramEnd"/>
-      <w:r>
-        <w:rPr>
-          <w:rFonts w:ascii="Times New Roman" w:eastAsia="Times New Roman" w:hAnsi="Times New Roman" w:cs="Times New Roman"/>
-          <w:b/>
-          <w:bCs/>
-          <w:sz w:val="24"/>
-          <w:szCs w:val="24"/>
-        </w:rPr>
-        <w:t xml:space="preserve"> or REST</w:t>
+        <w:t>tRPC or REST</w:t>
       </w:r>
       <w:r>
         <w:rPr>
@@ -673,79 +507,7 @@
           <w:sz w:val="24"/>
           <w:szCs w:val="24"/>
         </w:rPr>
-        <w:t xml:space="preserve">: </w:t>
-      </w:r>
-      <w:proofErr w:type="spellStart"/>
-      <w:r>
-        <w:rPr>
-          <w:rFonts w:ascii="Times New Roman" w:eastAsia="Times New Roman" w:hAnsi="Times New Roman" w:cs="Times New Roman"/>
-          <w:sz w:val="24"/>
-          <w:szCs w:val="24"/>
-        </w:rPr>
-        <w:t>Elasticsearch</w:t>
-      </w:r>
-      <w:proofErr w:type="spellEnd"/>
-      <w:r>
-        <w:rPr>
-          <w:rFonts w:ascii="Times New Roman" w:eastAsia="Times New Roman" w:hAnsi="Times New Roman" w:cs="Times New Roman"/>
-          <w:sz w:val="24"/>
-          <w:szCs w:val="24"/>
-        </w:rPr>
-        <w:t xml:space="preserve"> and </w:t>
-      </w:r>
-      <w:proofErr w:type="spellStart"/>
-      <w:r>
-        <w:rPr>
-          <w:rFonts w:ascii="Times New Roman" w:eastAsia="Times New Roman" w:hAnsi="Times New Roman" w:cs="Times New Roman"/>
-          <w:sz w:val="24"/>
-          <w:szCs w:val="24"/>
-        </w:rPr>
-        <w:t>MongoDB</w:t>
-      </w:r>
-      <w:proofErr w:type="spellEnd"/>
-      <w:r>
-        <w:rPr>
-          <w:rFonts w:ascii="Times New Roman" w:eastAsia="Times New Roman" w:hAnsi="Times New Roman" w:cs="Times New Roman"/>
-          <w:sz w:val="24"/>
-          <w:szCs w:val="24"/>
-        </w:rPr>
-        <w:t xml:space="preserve"> </w:t>
-      </w:r>
-      <w:proofErr w:type="spellStart"/>
-      <w:r>
-        <w:rPr>
-          <w:rFonts w:ascii="Times New Roman" w:eastAsia="Times New Roman" w:hAnsi="Times New Roman" w:cs="Times New Roman"/>
-          <w:sz w:val="24"/>
-          <w:szCs w:val="24"/>
-        </w:rPr>
-        <w:t>sharding</w:t>
-      </w:r>
-      <w:proofErr w:type="spellEnd"/>
-      <w:r>
-        <w:rPr>
-          <w:rFonts w:ascii="Times New Roman" w:eastAsia="Times New Roman" w:hAnsi="Times New Roman" w:cs="Times New Roman"/>
-          <w:sz w:val="24"/>
-          <w:szCs w:val="24"/>
-        </w:rPr>
-        <w:t xml:space="preserve"> handle 20k/</w:t>
-      </w:r>
-      <w:proofErr w:type="spellStart"/>
-      <w:r>
-        <w:rPr>
-          <w:rFonts w:ascii="Times New Roman" w:eastAsia="Times New Roman" w:hAnsi="Times New Roman" w:cs="Times New Roman"/>
-          <w:sz w:val="24"/>
-          <w:szCs w:val="24"/>
-        </w:rPr>
-        <w:t>mo</w:t>
-      </w:r>
-      <w:proofErr w:type="spellEnd"/>
-      <w:r>
-        <w:rPr>
-          <w:rFonts w:ascii="Times New Roman" w:eastAsia="Times New Roman" w:hAnsi="Times New Roman" w:cs="Times New Roman"/>
-          <w:sz w:val="24"/>
-          <w:szCs w:val="24"/>
-        </w:rPr>
-        <w:t xml:space="preserve"> listings + 50k concurrent users.</w:t>
+        <w:t>: Elasticsearch and MongoDB sharding handle 20k/mo listings + 50k concurrent users.</w:t>
       </w:r>
     </w:p>
     <w:p>
@@ -777,25 +539,7 @@
           <w:sz w:val="24"/>
           <w:szCs w:val="24"/>
         </w:rPr>
-        <w:t xml:space="preserve">: </w:t>
-      </w:r>
-      <w:proofErr w:type="spellStart"/>
-      <w:r>
-        <w:rPr>
-          <w:rFonts w:ascii="Times New Roman" w:eastAsia="Times New Roman" w:hAnsi="Times New Roman" w:cs="Times New Roman"/>
-          <w:sz w:val="24"/>
-          <w:szCs w:val="24"/>
-        </w:rPr>
-        <w:t>Elasticsearch</w:t>
-      </w:r>
-      <w:proofErr w:type="spellEnd"/>
-      <w:r>
-        <w:rPr>
-          <w:rFonts w:ascii="Times New Roman" w:eastAsia="Times New Roman" w:hAnsi="Times New Roman" w:cs="Times New Roman"/>
-          <w:sz w:val="24"/>
-          <w:szCs w:val="24"/>
-        </w:rPr>
-        <w:t xml:space="preserve"> delivers sub-100ms responses for complex queries (proven at booksmm.com).</w:t>
+        <w:t>: Elasticsearch delivers sub-100ms responses for complex queries (proven at booksmm.com).</w:t>
       </w:r>
     </w:p>
     <w:p>
@@ -811,7 +555,6 @@
           <w:szCs w:val="24"/>
         </w:rPr>
       </w:pPr>
-      <w:proofErr w:type="spellStart"/>
       <w:r>
         <w:rPr>
           <w:rFonts w:ascii="Times New Roman" w:eastAsia="Times New Roman" w:hAnsi="Times New Roman" w:cs="Times New Roman"/>
@@ -822,50 +565,13 @@
         </w:rPr>
         <w:t>DevEx</w:t>
       </w:r>
-      <w:proofErr w:type="spellEnd"/>
-      <w:r>
-        <w:rPr>
-          <w:rFonts w:ascii="Times New Roman" w:eastAsia="Times New Roman" w:hAnsi="Times New Roman" w:cs="Times New Roman"/>
-          <w:sz w:val="24"/>
-          <w:szCs w:val="24"/>
-        </w:rPr>
-        <w:t xml:space="preserve">: </w:t>
-      </w:r>
-      <w:proofErr w:type="spellStart"/>
-      <w:r>
-        <w:rPr>
-          <w:rFonts w:ascii="Times New Roman" w:eastAsia="Times New Roman" w:hAnsi="Times New Roman" w:cs="Times New Roman"/>
-          <w:sz w:val="24"/>
-          <w:szCs w:val="24"/>
-        </w:rPr>
-        <w:t>TypeScript</w:t>
-      </w:r>
-      <w:proofErr w:type="spellEnd"/>
-      <w:r>
-        <w:rPr>
-          <w:rFonts w:ascii="Times New Roman" w:eastAsia="Times New Roman" w:hAnsi="Times New Roman" w:cs="Times New Roman"/>
-          <w:sz w:val="24"/>
-          <w:szCs w:val="24"/>
-        </w:rPr>
-        <w:t xml:space="preserve"> end-to-end + </w:t>
-      </w:r>
-      <w:proofErr w:type="spellStart"/>
-      <w:r>
-        <w:rPr>
-          <w:rFonts w:ascii="Times New Roman" w:eastAsia="Times New Roman" w:hAnsi="Times New Roman" w:cs="Times New Roman"/>
-          <w:sz w:val="24"/>
-          <w:szCs w:val="24"/>
-        </w:rPr>
-        <w:t>NestJS</w:t>
-      </w:r>
-      <w:proofErr w:type="spellEnd"/>
-      <w:r>
-        <w:rPr>
-          <w:rFonts w:ascii="Times New Roman" w:eastAsia="Times New Roman" w:hAnsi="Times New Roman" w:cs="Times New Roman"/>
-          <w:sz w:val="24"/>
-          <w:szCs w:val="24"/>
-        </w:rPr>
-        <w:t xml:space="preserve"> modularity.</w:t>
+      <w:r>
+        <w:rPr>
+          <w:rFonts w:ascii="Times New Roman" w:eastAsia="Times New Roman" w:hAnsi="Times New Roman" w:cs="Times New Roman"/>
+          <w:sz w:val="24"/>
+          <w:szCs w:val="24"/>
+        </w:rPr>
+        <w:t>: TypeScript end-to-end + NestJS modularity.</w:t>
       </w:r>
     </w:p>
     <w:p>
@@ -944,7 +650,6 @@
           <w:szCs w:val="24"/>
         </w:rPr>
       </w:pPr>
-      <w:proofErr w:type="spellStart"/>
       <w:r>
         <w:rPr>
           <w:rFonts w:ascii="Times New Roman" w:eastAsia="Times New Roman" w:hAnsi="Times New Roman" w:cs="Times New Roman"/>
@@ -953,18 +658,7 @@
           <w:sz w:val="24"/>
           <w:szCs w:val="24"/>
         </w:rPr>
-        <w:t>Elasticsearch</w:t>
-      </w:r>
-      <w:proofErr w:type="spellEnd"/>
-      <w:r>
-        <w:rPr>
-          <w:rFonts w:ascii="Times New Roman" w:eastAsia="Times New Roman" w:hAnsi="Times New Roman" w:cs="Times New Roman"/>
-          <w:b/>
-          <w:bCs/>
-          <w:sz w:val="24"/>
-          <w:szCs w:val="24"/>
-        </w:rPr>
-        <w:t xml:space="preserve"> Cluster</w:t>
+        <w:t>Elasticsearch Cluster</w:t>
       </w:r>
       <w:r>
         <w:rPr>
@@ -988,7 +682,6 @@
           <w:szCs w:val="24"/>
         </w:rPr>
       </w:pPr>
-      <w:proofErr w:type="spellStart"/>
       <w:r>
         <w:rPr>
           <w:rFonts w:ascii="Times New Roman" w:eastAsia="Times New Roman" w:hAnsi="Times New Roman" w:cs="Times New Roman"/>
@@ -999,61 +692,22 @@
         </w:rPr>
         <w:t>MongoDB</w:t>
       </w:r>
-      <w:proofErr w:type="spellEnd"/>
-      <w:r>
-        <w:rPr>
-          <w:rFonts w:ascii="Times New Roman" w:eastAsia="Times New Roman" w:hAnsi="Times New Roman" w:cs="Times New Roman"/>
-          <w:sz w:val="24"/>
-          <w:szCs w:val="24"/>
-        </w:rPr>
-        <w:t xml:space="preserve">: Read replicas + </w:t>
-      </w:r>
-      <w:proofErr w:type="spellStart"/>
-      <w:r>
-        <w:rPr>
-          <w:rFonts w:ascii="Times New Roman" w:eastAsia="Times New Roman" w:hAnsi="Times New Roman" w:cs="Times New Roman"/>
-          <w:sz w:val="24"/>
-          <w:szCs w:val="24"/>
-        </w:rPr>
-        <w:t>sharding</w:t>
-      </w:r>
-      <w:proofErr w:type="spellEnd"/>
-      <w:r>
-        <w:rPr>
-          <w:rFonts w:ascii="Times New Roman" w:eastAsia="Times New Roman" w:hAnsi="Times New Roman" w:cs="Times New Roman"/>
-          <w:sz w:val="24"/>
-          <w:szCs w:val="24"/>
-        </w:rPr>
-        <w:t xml:space="preserve"> by region (</w:t>
-      </w:r>
-      <w:proofErr w:type="spellStart"/>
+      <w:r>
+        <w:rPr>
+          <w:rFonts w:ascii="Times New Roman" w:eastAsia="Times New Roman" w:hAnsi="Times New Roman" w:cs="Times New Roman"/>
+          <w:sz w:val="24"/>
+          <w:szCs w:val="24"/>
+        </w:rPr>
+        <w:t>: Read replicas + sharding by region (</w:t>
+      </w:r>
       <w:r>
         <w:rPr>
           <w:rFonts w:ascii="Courier New" w:eastAsia="Times New Roman" w:hAnsi="Courier New" w:cs="Courier New"/>
           <w:sz w:val="20"/>
           <w:szCs w:val="20"/>
         </w:rPr>
-        <w:t>geo_lat</w:t>
-      </w:r>
-      <w:proofErr w:type="spellEnd"/>
-      <w:r>
-        <w:rPr>
-          <w:rFonts w:ascii="Courier New" w:eastAsia="Times New Roman" w:hAnsi="Courier New" w:cs="Courier New"/>
-          <w:sz w:val="20"/>
-          <w:szCs w:val="20"/>
-        </w:rPr>
-        <w:t>/</w:t>
-      </w:r>
-      <w:proofErr w:type="spellStart"/>
-      <w:r>
-        <w:rPr>
-          <w:rFonts w:ascii="Courier New" w:eastAsia="Times New Roman" w:hAnsi="Courier New" w:cs="Courier New"/>
-          <w:sz w:val="20"/>
-          <w:szCs w:val="20"/>
-        </w:rPr>
-        <w:t>geo_lng</w:t>
-      </w:r>
-      <w:proofErr w:type="spellEnd"/>
+        <w:t>geo_lat/geo_lng</w:t>
+      </w:r>
       <w:r>
         <w:rPr>
           <w:rFonts w:ascii="Times New Roman" w:eastAsia="Times New Roman" w:hAnsi="Times New Roman" w:cs="Times New Roman"/>
@@ -1076,7 +730,6 @@
           <w:szCs w:val="24"/>
         </w:rPr>
       </w:pPr>
-      <w:proofErr w:type="spellStart"/>
       <w:r>
         <w:rPr>
           <w:rFonts w:ascii="Times New Roman" w:eastAsia="Times New Roman" w:hAnsi="Times New Roman" w:cs="Times New Roman"/>
@@ -1087,7 +740,6 @@
         </w:rPr>
         <w:t>Redis</w:t>
       </w:r>
-      <w:proofErr w:type="spellEnd"/>
       <w:r>
         <w:rPr>
           <w:rFonts w:ascii="Times New Roman" w:eastAsia="Times New Roman" w:hAnsi="Times New Roman" w:cs="Times New Roman"/>
@@ -1147,27 +799,8 @@
           <w:sz w:val="24"/>
           <w:szCs w:val="24"/>
         </w:rPr>
-        <w:t xml:space="preserve">: Brokers upload CSVs → S3 → </w:t>
-      </w:r>
-      <w:proofErr w:type="spellStart"/>
-      <w:r>
-        <w:rPr>
-          <w:rFonts w:ascii="Times New Roman" w:eastAsia="Times New Roman" w:hAnsi="Times New Roman" w:cs="Times New Roman"/>
-          <w:sz w:val="24"/>
-          <w:szCs w:val="24"/>
-        </w:rPr>
-        <w:t>BullMQ</w:t>
-      </w:r>
-      <w:proofErr w:type="spellEnd"/>
-      <w:r>
-        <w:rPr>
-          <w:rFonts w:ascii="Times New Roman" w:eastAsia="Times New Roman" w:hAnsi="Times New Roman" w:cs="Times New Roman"/>
-          <w:sz w:val="24"/>
-          <w:szCs w:val="24"/>
-        </w:rPr>
-        <w:t xml:space="preserve"> queues → </w:t>
-      </w:r>
-      <w:proofErr w:type="spellStart"/>
+        <w:t xml:space="preserve">: Brokers upload CSVs → S3 → BullMQ queues → </w:t>
+      </w:r>
       <w:r>
         <w:rPr>
           <w:rFonts w:ascii="Times New Roman" w:eastAsia="Times New Roman" w:hAnsi="Times New Roman" w:cs="Times New Roman"/>
@@ -1176,18 +809,7 @@
           <w:sz w:val="24"/>
           <w:szCs w:val="24"/>
         </w:rPr>
-        <w:t>MongoDB</w:t>
-      </w:r>
-      <w:proofErr w:type="spellEnd"/>
-      <w:r>
-        <w:rPr>
-          <w:rFonts w:ascii="Times New Roman" w:eastAsia="Times New Roman" w:hAnsi="Times New Roman" w:cs="Times New Roman"/>
-          <w:b/>
-          <w:bCs/>
-          <w:sz w:val="24"/>
-          <w:szCs w:val="24"/>
-        </w:rPr>
-        <w:t xml:space="preserve"> bulk inserts</w:t>
+        <w:t>MongoDB bulk inserts</w:t>
       </w:r>
       <w:r>
         <w:rPr>
@@ -1235,18 +857,8 @@
           <w:sz w:val="20"/>
           <w:szCs w:val="20"/>
         </w:rPr>
-        <w:t>fast-</w:t>
-      </w:r>
-      <w:proofErr w:type="spellStart"/>
-      <w:r>
-        <w:rPr>
-          <w:rFonts w:ascii="Courier New" w:eastAsia="Times New Roman" w:hAnsi="Courier New" w:cs="Courier New"/>
-          <w:sz w:val="20"/>
-          <w:szCs w:val="20"/>
-        </w:rPr>
-        <w:t>csv</w:t>
-      </w:r>
-      <w:proofErr w:type="spellEnd"/>
+        <w:t>fast-csv</w:t>
+      </w:r>
       <w:r>
         <w:rPr>
           <w:rFonts w:ascii="Times New Roman" w:eastAsia="Times New Roman" w:hAnsi="Times New Roman" w:cs="Times New Roman"/>
@@ -1289,7 +901,6 @@
           <w:szCs w:val="24"/>
         </w:rPr>
       </w:pPr>
-      <w:proofErr w:type="spellStart"/>
       <w:r>
         <w:rPr>
           <w:rFonts w:ascii="Times New Roman" w:eastAsia="Times New Roman" w:hAnsi="Times New Roman" w:cs="Times New Roman"/>
@@ -1298,18 +909,7 @@
           <w:sz w:val="24"/>
           <w:szCs w:val="24"/>
         </w:rPr>
-        <w:t>MongoDB</w:t>
-      </w:r>
-      <w:proofErr w:type="spellEnd"/>
-      <w:r>
-        <w:rPr>
-          <w:rFonts w:ascii="Times New Roman" w:eastAsia="Times New Roman" w:hAnsi="Times New Roman" w:cs="Times New Roman"/>
-          <w:b/>
-          <w:bCs/>
-          <w:sz w:val="24"/>
-          <w:szCs w:val="24"/>
-        </w:rPr>
-        <w:t xml:space="preserve"> Change Streams</w:t>
+        <w:t>MongoDB Change Streams</w:t>
       </w:r>
       <w:r>
         <w:rPr>
@@ -1333,7 +933,6 @@
           <w:szCs w:val="24"/>
         </w:rPr>
       </w:pPr>
-      <w:proofErr w:type="spellStart"/>
       <w:r>
         <w:rPr>
           <w:rFonts w:ascii="Times New Roman" w:eastAsia="Times New Roman" w:hAnsi="Times New Roman" w:cs="Times New Roman"/>
@@ -1344,32 +943,13 @@
         </w:rPr>
         <w:t>WebSockets</w:t>
       </w:r>
-      <w:proofErr w:type="spellEnd"/>
-      <w:r>
-        <w:rPr>
-          <w:rFonts w:ascii="Times New Roman" w:eastAsia="Times New Roman" w:hAnsi="Times New Roman" w:cs="Times New Roman"/>
-          <w:sz w:val="24"/>
-          <w:szCs w:val="24"/>
-        </w:rPr>
-        <w:t xml:space="preserve">: Push notifications via Socket.io (scaled using </w:t>
-      </w:r>
-      <w:proofErr w:type="spellStart"/>
-      <w:r>
-        <w:rPr>
-          <w:rFonts w:ascii="Times New Roman" w:eastAsia="Times New Roman" w:hAnsi="Times New Roman" w:cs="Times New Roman"/>
-          <w:sz w:val="24"/>
-          <w:szCs w:val="24"/>
-        </w:rPr>
-        <w:t>Redis</w:t>
-      </w:r>
-      <w:proofErr w:type="spellEnd"/>
-      <w:r>
-        <w:rPr>
-          <w:rFonts w:ascii="Times New Roman" w:eastAsia="Times New Roman" w:hAnsi="Times New Roman" w:cs="Times New Roman"/>
-          <w:sz w:val="24"/>
-          <w:szCs w:val="24"/>
-        </w:rPr>
-        <w:t xml:space="preserve"> adapter).</w:t>
+      <w:r>
+        <w:rPr>
+          <w:rFonts w:ascii="Times New Roman" w:eastAsia="Times New Roman" w:hAnsi="Times New Roman" w:cs="Times New Roman"/>
+          <w:sz w:val="24"/>
+          <w:szCs w:val="24"/>
+        </w:rPr>
+        <w:t>: Push notifications via Socket.io (scaled using Redis adapter).</w:t>
       </w:r>
     </w:p>
     <w:p>
@@ -1496,25 +1076,7 @@
           <w:sz w:val="24"/>
           <w:szCs w:val="24"/>
         </w:rPr>
-        <w:t xml:space="preserve">: Use </w:t>
-      </w:r>
-      <w:proofErr w:type="spellStart"/>
-      <w:r>
-        <w:rPr>
-          <w:rFonts w:ascii="Times New Roman" w:eastAsia="Times New Roman" w:hAnsi="Times New Roman" w:cs="Times New Roman"/>
-          <w:sz w:val="24"/>
-          <w:szCs w:val="24"/>
-        </w:rPr>
-        <w:t>OpenAI’s</w:t>
-      </w:r>
-      <w:proofErr w:type="spellEnd"/>
-      <w:r>
-        <w:rPr>
-          <w:rFonts w:ascii="Times New Roman" w:eastAsia="Times New Roman" w:hAnsi="Times New Roman" w:cs="Times New Roman"/>
-          <w:sz w:val="24"/>
-          <w:szCs w:val="24"/>
-        </w:rPr>
-        <w:t xml:space="preserve"> </w:t>
+        <w:t xml:space="preserve">: Use OpenAI’s </w:t>
       </w:r>
       <w:r>
         <w:rPr>
@@ -1530,43 +1092,7 @@
           <w:sz w:val="24"/>
           <w:szCs w:val="24"/>
         </w:rPr>
-        <w:t xml:space="preserve"> to convert "3-bedroom near </w:t>
-      </w:r>
-      <w:proofErr w:type="spellStart"/>
-      <w:r>
-        <w:rPr>
-          <w:rFonts w:ascii="Times New Roman" w:eastAsia="Times New Roman" w:hAnsi="Times New Roman" w:cs="Times New Roman"/>
-          <w:sz w:val="24"/>
-          <w:szCs w:val="24"/>
-        </w:rPr>
-        <w:t>Burj</w:t>
-      </w:r>
-      <w:proofErr w:type="spellEnd"/>
-      <w:r>
-        <w:rPr>
-          <w:rFonts w:ascii="Times New Roman" w:eastAsia="Times New Roman" w:hAnsi="Times New Roman" w:cs="Times New Roman"/>
-          <w:sz w:val="24"/>
-          <w:szCs w:val="24"/>
-        </w:rPr>
-        <w:t xml:space="preserve"> </w:t>
-      </w:r>
-      <w:proofErr w:type="spellStart"/>
-      <w:r>
-        <w:rPr>
-          <w:rFonts w:ascii="Times New Roman" w:eastAsia="Times New Roman" w:hAnsi="Times New Roman" w:cs="Times New Roman"/>
-          <w:sz w:val="24"/>
-          <w:szCs w:val="24"/>
-        </w:rPr>
-        <w:t>Khalifa</w:t>
-      </w:r>
-      <w:proofErr w:type="spellEnd"/>
-      <w:r>
-        <w:rPr>
-          <w:rFonts w:ascii="Times New Roman" w:eastAsia="Times New Roman" w:hAnsi="Times New Roman" w:cs="Times New Roman"/>
-          <w:sz w:val="24"/>
-          <w:szCs w:val="24"/>
-        </w:rPr>
-        <w:t xml:space="preserve"> with pool" → vector.</w:t>
+        <w:t xml:space="preserve"> to convert "3-bedroom near Burj Khalifa with pool" → vector.</w:t>
       </w:r>
     </w:p>
     <w:p>
@@ -1614,7 +1140,6 @@
           <w:szCs w:val="24"/>
         </w:rPr>
       </w:pPr>
-      <w:proofErr w:type="spellStart"/>
       <w:r>
         <w:rPr>
           <w:rFonts w:ascii="Times New Roman" w:eastAsia="Times New Roman" w:hAnsi="Times New Roman" w:cs="Times New Roman"/>
@@ -1625,7 +1150,6 @@
         </w:rPr>
         <w:t>Elasticsearch</w:t>
       </w:r>
-      <w:proofErr w:type="spellEnd"/>
       <w:r>
         <w:rPr>
           <w:rFonts w:ascii="Times New Roman" w:eastAsia="Times New Roman" w:hAnsi="Times New Roman" w:cs="Times New Roman"/>
@@ -1656,20 +1180,8 @@
           <w:sz w:val="24"/>
           <w:szCs w:val="24"/>
         </w:rPr>
-        <w:t>Pinecone/</w:t>
-      </w:r>
-      <w:proofErr w:type="spellStart"/>
-      <w:r>
-        <w:rPr>
-          <w:rFonts w:ascii="Times New Roman" w:eastAsia="Times New Roman" w:hAnsi="Times New Roman" w:cs="Times New Roman"/>
-          <w:b/>
-          <w:bCs/>
-          <w:sz w:val="24"/>
-          <w:szCs w:val="24"/>
-        </w:rPr>
-        <w:t>Weaviate</w:t>
-      </w:r>
-      <w:proofErr w:type="spellEnd"/>
+        <w:t>Pinecone/Weaviate</w:t>
+      </w:r>
       <w:r>
         <w:rPr>
           <w:rFonts w:ascii="Times New Roman" w:eastAsia="Times New Roman" w:hAnsi="Times New Roman" w:cs="Times New Roman"/>
@@ -1760,25 +1272,7 @@
           <w:sz w:val="24"/>
           <w:szCs w:val="24"/>
         </w:rPr>
-        <w:t xml:space="preserve">: AWS </w:t>
-      </w:r>
-      <w:proofErr w:type="spellStart"/>
-      <w:r>
-        <w:rPr>
-          <w:rFonts w:ascii="Times New Roman" w:eastAsia="Times New Roman" w:hAnsi="Times New Roman" w:cs="Times New Roman"/>
-          <w:sz w:val="24"/>
-          <w:szCs w:val="24"/>
-        </w:rPr>
-        <w:t>Rekognition</w:t>
-      </w:r>
-      <w:proofErr w:type="spellEnd"/>
-      <w:r>
-        <w:rPr>
-          <w:rFonts w:ascii="Times New Roman" w:eastAsia="Times New Roman" w:hAnsi="Times New Roman" w:cs="Times New Roman"/>
-          <w:sz w:val="24"/>
-          <w:szCs w:val="24"/>
-        </w:rPr>
-        <w:t xml:space="preserve"> (or Google Vision) to tag property photos ("pool", "gym").</w:t>
+        <w:t>: AWS Rekognition (or Google Vision) to tag property photos ("pool", "gym").</w:t>
       </w:r>
     </w:p>
     <w:p>

</xml_diff>